<commit_message>
Upgraded npm packages to the latest versions and added animations
</commit_message>
<xml_diff>
--- a/Report.docx
+++ b/Report.docx
@@ -1022,9 +1022,12 @@
           <w:rPr>
             <w:rStyle w:val="Hyperlink"/>
           </w:rPr>
-          <w:t>https://github.com/man-vu/vuminhman.github.io</w:t>
+          <w:t>https://github.com/man-vu/portfolio</w:t>
         </w:r>
       </w:hyperlink>
+      <w:r>
+        <w:t xml:space="preserve"> </w:t>
+      </w:r>
       <w:r>
         <w:t xml:space="preserve"> </w:t>
       </w:r>

</xml_diff>